<commit_message>
Primeira Atualização - Inseri a forma de Colaborar com um Projeto
</commit_message>
<xml_diff>
--- a/MANUAL D GIT.docx
+++ b/MANUAL D GIT.docx
@@ -997,7 +997,21 @@
           <w:rFonts w:asciiTheme="minorHAnsi" w:hAnsiTheme="minorHAnsi"/>
           <w:color w:val="333333"/>
         </w:rPr>
-        <w:t xml:space="preserve">Basta digitar os comando sequencialmente no </w:t>
+        <w:t xml:space="preserve">Basta digitar </w:t>
+      </w:r>
+      <w:r>
+        <w:rPr>
+          <w:rFonts w:asciiTheme="minorHAnsi" w:hAnsiTheme="minorHAnsi"/>
+          <w:color w:val="333333"/>
+        </w:rPr>
+        <w:t>esses dois</w:t>
+      </w:r>
+      <w:r>
+        <w:rPr>
+          <w:rFonts w:asciiTheme="minorHAnsi" w:hAnsiTheme="minorHAnsi"/>
+          <w:color w:val="333333"/>
+        </w:rPr>
+        <w:t xml:space="preserve"> comando sequencialmente no </w:t>
       </w:r>
       <w:proofErr w:type="spellStart"/>
       <w:r>
@@ -1024,6 +1038,45 @@
         <w:t>bash</w:t>
       </w:r>
       <w:proofErr w:type="spellEnd"/>
+      <w:r>
+        <w:rPr>
+          <w:rFonts w:asciiTheme="minorHAnsi" w:hAnsiTheme="minorHAnsi"/>
+          <w:color w:val="333333"/>
+        </w:rPr>
+        <w:t xml:space="preserve">, informar </w:t>
+      </w:r>
+      <w:proofErr w:type="spellStart"/>
+      <w:r>
+        <w:rPr>
+          <w:rFonts w:asciiTheme="minorHAnsi" w:hAnsiTheme="minorHAnsi"/>
+          <w:color w:val="333333"/>
+        </w:rPr>
+        <w:t>login</w:t>
+      </w:r>
+      <w:proofErr w:type="spellEnd"/>
+      <w:r>
+        <w:rPr>
+          <w:rFonts w:asciiTheme="minorHAnsi" w:hAnsiTheme="minorHAnsi"/>
+          <w:color w:val="333333"/>
+        </w:rPr>
+        <w:t xml:space="preserve"> no </w:t>
+      </w:r>
+      <w:proofErr w:type="spellStart"/>
+      <w:r>
+        <w:rPr>
+          <w:rFonts w:asciiTheme="minorHAnsi" w:hAnsiTheme="minorHAnsi"/>
+          <w:color w:val="333333"/>
+        </w:rPr>
+        <w:t>github</w:t>
+      </w:r>
+      <w:proofErr w:type="spellEnd"/>
+      <w:r>
+        <w:rPr>
+          <w:rFonts w:asciiTheme="minorHAnsi" w:hAnsiTheme="minorHAnsi"/>
+          <w:color w:val="333333"/>
+        </w:rPr>
+        <w:t xml:space="preserve"> e depois a senha...</w:t>
+      </w:r>
       <w:r>
         <w:rPr>
           <w:rFonts w:asciiTheme="minorHAnsi" w:hAnsiTheme="minorHAnsi"/>
@@ -1200,35 +1253,831 @@
           <w:szCs w:val="24"/>
         </w:rPr>
       </w:pPr>
-      <w:bookmarkStart w:id="0" w:name="_GoBack"/>
-      <w:bookmarkEnd w:id="0"/>
-    </w:p>
-    <w:p>
-      <w:pPr>
+    </w:p>
+    <w:p>
+      <w:pPr>
+        <w:rPr>
+          <w:rFonts w:eastAsia="Times New Roman" w:cs="Helvetica"/>
+          <w:b/>
+          <w:bCs/>
+          <w:color w:val="333333"/>
+          <w:sz w:val="24"/>
+          <w:szCs w:val="24"/>
+          <w:lang w:eastAsia="pt-BR"/>
+        </w:rPr>
+      </w:pPr>
+      <w:r>
+        <w:rPr>
+          <w:b/>
+          <w:sz w:val="24"/>
+          <w:szCs w:val="24"/>
+        </w:rPr>
+        <w:t xml:space="preserve">- </w:t>
+      </w:r>
+      <w:r>
         <w:rPr>
           <w:b/>
           <w:color w:val="0070C0"/>
           <w:sz w:val="28"/>
           <w:szCs w:val="28"/>
         </w:rPr>
-      </w:pPr>
-      <w:r>
-        <w:rPr>
+        <w:t>Contribuindo com um código</w:t>
+      </w:r>
+    </w:p>
+    <w:p>
+      <w:pPr>
+        <w:shd w:val="clear" w:color="auto" w:fill="FFFFFF"/>
+        <w:spacing w:before="225" w:after="225" w:line="383" w:lineRule="atLeast"/>
+        <w:rPr>
+          <w:rFonts w:eastAsia="Times New Roman" w:cs="Helvetica"/>
+          <w:color w:val="333333"/>
+          <w:sz w:val="24"/>
+          <w:szCs w:val="24"/>
+          <w:lang w:eastAsia="pt-BR"/>
+        </w:rPr>
+      </w:pPr>
+      <w:r>
+        <w:rPr>
+          <w:rFonts w:eastAsia="Times New Roman" w:cs="Helvetica"/>
+          <w:color w:val="333333"/>
+          <w:sz w:val="24"/>
+          <w:szCs w:val="24"/>
+          <w:lang w:eastAsia="pt-BR"/>
+        </w:rPr>
+        <w:t xml:space="preserve">Faça as correções, alterações e mudanças que desejar e as coloque nessa pasta (nosso repositório local). Usuários do </w:t>
+      </w:r>
+      <w:proofErr w:type="spellStart"/>
+      <w:r>
+        <w:rPr>
+          <w:rFonts w:eastAsia="Times New Roman" w:cs="Helvetica"/>
+          <w:color w:val="333333"/>
+          <w:sz w:val="24"/>
+          <w:szCs w:val="24"/>
+          <w:lang w:eastAsia="pt-BR"/>
+        </w:rPr>
+        <w:t>windows</w:t>
+      </w:r>
+      <w:proofErr w:type="spellEnd"/>
+      <w:r>
+        <w:rPr>
+          <w:rFonts w:eastAsia="Times New Roman" w:cs="Helvetica"/>
+          <w:color w:val="333333"/>
+          <w:sz w:val="24"/>
+          <w:szCs w:val="24"/>
+          <w:lang w:eastAsia="pt-BR"/>
+        </w:rPr>
+        <w:t xml:space="preserve"> devem atentar para alguns </w:t>
+      </w:r>
+      <w:proofErr w:type="gramStart"/>
+      <w:r>
+        <w:rPr>
+          <w:rFonts w:eastAsia="Times New Roman" w:cs="Helvetica"/>
+          <w:color w:val="333333"/>
+          <w:sz w:val="24"/>
+          <w:szCs w:val="24"/>
+          <w:lang w:eastAsia="pt-BR"/>
+        </w:rPr>
+        <w:t>cuidados :</w:t>
+      </w:r>
+      <w:proofErr w:type="gramEnd"/>
+    </w:p>
+    <w:p>
+      <w:pPr>
+        <w:shd w:val="clear" w:color="auto" w:fill="FFFFFF"/>
+        <w:spacing w:after="225" w:line="383" w:lineRule="atLeast"/>
+        <w:rPr>
+          <w:rFonts w:eastAsia="Times New Roman" w:cs="Helvetica"/>
+          <w:color w:val="777777"/>
+          <w:sz w:val="24"/>
+          <w:szCs w:val="24"/>
+          <w:lang w:eastAsia="pt-BR"/>
+        </w:rPr>
+      </w:pPr>
+      <w:r>
+        <w:rPr>
+          <w:rFonts w:eastAsia="Times New Roman" w:cs="Helvetica"/>
+          <w:color w:val="777777"/>
+          <w:sz w:val="24"/>
+          <w:szCs w:val="24"/>
+          <w:lang w:eastAsia="pt-BR"/>
+        </w:rPr>
+        <w:t>Não usar TABULAÇÃO no código (substitua por 4 espaços)</w:t>
+      </w:r>
+    </w:p>
+    <w:p>
+      <w:pPr>
+        <w:shd w:val="clear" w:color="auto" w:fill="FFFFFF"/>
+        <w:spacing w:before="225" w:after="225" w:line="383" w:lineRule="atLeast"/>
+        <w:rPr>
+          <w:rFonts w:eastAsia="Times New Roman" w:cs="Helvetica"/>
+          <w:color w:val="777777"/>
+          <w:sz w:val="24"/>
+          <w:szCs w:val="24"/>
+          <w:lang w:eastAsia="pt-BR"/>
+        </w:rPr>
+      </w:pPr>
+      <w:r>
+        <w:rPr>
+          <w:rFonts w:eastAsia="Times New Roman" w:cs="Helvetica"/>
+          <w:color w:val="777777"/>
+          <w:sz w:val="24"/>
+          <w:szCs w:val="24"/>
+          <w:lang w:eastAsia="pt-BR"/>
+        </w:rPr>
+        <w:lastRenderedPageBreak/>
+        <w:t>Usar a quebra de linha no padrão Unix (apenas um LF)</w:t>
+      </w:r>
+    </w:p>
+    <w:p>
+      <w:pPr>
+        <w:shd w:val="clear" w:color="auto" w:fill="FFFFFF"/>
+        <w:spacing w:before="225" w:line="383" w:lineRule="atLeast"/>
+        <w:rPr>
+          <w:rFonts w:eastAsia="Times New Roman" w:cs="Helvetica"/>
+          <w:color w:val="777777"/>
+          <w:sz w:val="24"/>
+          <w:szCs w:val="24"/>
+          <w:lang w:eastAsia="pt-BR"/>
+        </w:rPr>
+      </w:pPr>
+      <w:r>
+        <w:rPr>
+          <w:rFonts w:eastAsia="Times New Roman" w:cs="Helvetica"/>
+          <w:color w:val="777777"/>
+          <w:sz w:val="24"/>
+          <w:szCs w:val="24"/>
+          <w:lang w:eastAsia="pt-BR"/>
+        </w:rPr>
+        <w:t xml:space="preserve">Os arquivos devem estar com </w:t>
+      </w:r>
+      <w:proofErr w:type="spellStart"/>
+      <w:r>
+        <w:rPr>
+          <w:rFonts w:eastAsia="Times New Roman" w:cs="Helvetica"/>
+          <w:color w:val="777777"/>
+          <w:sz w:val="24"/>
+          <w:szCs w:val="24"/>
+          <w:lang w:eastAsia="pt-BR"/>
+        </w:rPr>
+        <w:t>charset</w:t>
+      </w:r>
+      <w:proofErr w:type="spellEnd"/>
+      <w:r>
+        <w:rPr>
+          <w:rFonts w:eastAsia="Times New Roman" w:cs="Helvetica"/>
+          <w:color w:val="777777"/>
+          <w:sz w:val="24"/>
+          <w:szCs w:val="24"/>
+          <w:lang w:eastAsia="pt-BR"/>
+        </w:rPr>
+        <w:t xml:space="preserve"> UTF-8 SEM BOM</w:t>
+      </w:r>
+    </w:p>
+    <w:p>
+      <w:pPr>
+        <w:shd w:val="clear" w:color="auto" w:fill="FFFFFF"/>
+        <w:spacing w:before="240" w:after="225" w:line="240" w:lineRule="auto"/>
+        <w:outlineLvl w:val="2"/>
+        <w:rPr>
+          <w:rFonts w:eastAsia="Times New Roman" w:cs="Helvetica"/>
           <w:b/>
-          <w:sz w:val="28"/>
-          <w:szCs w:val="28"/>
-        </w:rPr>
-        <w:t xml:space="preserve">- </w:t>
-      </w:r>
-      <w:r>
+          <w:bCs/>
+          <w:color w:val="333333"/>
+          <w:sz w:val="24"/>
+          <w:szCs w:val="24"/>
+          <w:lang w:eastAsia="pt-BR"/>
+        </w:rPr>
+      </w:pPr>
+      <w:bookmarkStart w:id="0" w:name="se-n%C3%A3o-estiver-assim-qualquer-submi"/>
+      <w:bookmarkEnd w:id="0"/>
+      <w:r>
+        <w:rPr>
+          <w:rFonts w:eastAsia="Times New Roman" w:cs="Helvetica"/>
+          <w:b/>
+          <w:bCs/>
+          <w:color w:val="333333"/>
+          <w:sz w:val="24"/>
+          <w:szCs w:val="24"/>
+          <w:lang w:eastAsia="pt-BR"/>
+        </w:rPr>
+        <w:t>Se não estiver assim qualquer submissão será recusada !!!!</w:t>
+      </w:r>
+    </w:p>
+    <w:p>
+      <w:pPr>
+        <w:shd w:val="clear" w:color="auto" w:fill="FFFFFF"/>
+        <w:spacing w:before="225" w:after="225" w:line="383" w:lineRule="atLeast"/>
+        <w:rPr>
+          <w:rFonts w:eastAsia="Times New Roman" w:cs="Helvetica"/>
+          <w:color w:val="333333"/>
+          <w:sz w:val="24"/>
+          <w:szCs w:val="24"/>
+          <w:lang w:eastAsia="pt-BR"/>
+        </w:rPr>
+      </w:pPr>
+      <w:r>
+        <w:rPr>
+          <w:rFonts w:eastAsia="Times New Roman" w:cs="Helvetica"/>
+          <w:color w:val="333333"/>
+          <w:sz w:val="24"/>
+          <w:szCs w:val="24"/>
+          <w:lang w:eastAsia="pt-BR"/>
+        </w:rPr>
+        <w:t xml:space="preserve">Para fazer uma submissão use os seguintes comando no </w:t>
+      </w:r>
+      <w:proofErr w:type="spellStart"/>
+      <w:r>
+        <w:rPr>
+          <w:rFonts w:eastAsia="Times New Roman" w:cs="Helvetica"/>
+          <w:color w:val="333333"/>
+          <w:sz w:val="24"/>
+          <w:szCs w:val="24"/>
+          <w:lang w:eastAsia="pt-BR"/>
+        </w:rPr>
+        <w:t>git</w:t>
+      </w:r>
+      <w:proofErr w:type="spellEnd"/>
+      <w:r>
+        <w:rPr>
+          <w:rFonts w:eastAsia="Times New Roman" w:cs="Helvetica"/>
+          <w:color w:val="333333"/>
+          <w:sz w:val="24"/>
+          <w:szCs w:val="24"/>
+          <w:lang w:eastAsia="pt-BR"/>
+        </w:rPr>
+        <w:t xml:space="preserve"> (após as correções terem sido feitas é claro)</w:t>
+      </w:r>
+    </w:p>
+    <w:p>
+      <w:pPr>
+        <w:pBdr>
+          <w:top w:val="single" w:sz="6" w:space="5" w:color="DDDDDD"/>
+          <w:left w:val="single" w:sz="6" w:space="8" w:color="DDDDDD"/>
+          <w:bottom w:val="single" w:sz="6" w:space="5" w:color="DDDDDD"/>
+          <w:right w:val="single" w:sz="6" w:space="8" w:color="DDDDDD"/>
+        </w:pBdr>
+        <w:shd w:val="clear" w:color="auto" w:fill="F8F8F8"/>
+        <w:tabs>
+          <w:tab w:val="left" w:pos="916"/>
+          <w:tab w:val="left" w:pos="1832"/>
+          <w:tab w:val="left" w:pos="2748"/>
+          <w:tab w:val="left" w:pos="3664"/>
+          <w:tab w:val="left" w:pos="4580"/>
+          <w:tab w:val="left" w:pos="5496"/>
+          <w:tab w:val="left" w:pos="6412"/>
+          <w:tab w:val="left" w:pos="7328"/>
+          <w:tab w:val="left" w:pos="8244"/>
+          <w:tab w:val="left" w:pos="9160"/>
+          <w:tab w:val="left" w:pos="10076"/>
+          <w:tab w:val="left" w:pos="10992"/>
+          <w:tab w:val="left" w:pos="11908"/>
+          <w:tab w:val="left" w:pos="12824"/>
+          <w:tab w:val="left" w:pos="13740"/>
+          <w:tab w:val="left" w:pos="14656"/>
+        </w:tabs>
+        <w:spacing w:before="225" w:after="225" w:line="285" w:lineRule="atLeast"/>
+        <w:rPr>
+          <w:rFonts w:eastAsia="Times New Roman" w:cs="Consolas"/>
+          <w:color w:val="333333"/>
+          <w:sz w:val="24"/>
+          <w:szCs w:val="24"/>
+          <w:lang w:eastAsia="pt-BR"/>
+        </w:rPr>
+      </w:pPr>
+      <w:proofErr w:type="spellStart"/>
+      <w:proofErr w:type="gramStart"/>
+      <w:r>
+        <w:rPr>
+          <w:rFonts w:eastAsia="Times New Roman" w:cs="Consolas"/>
+          <w:color w:val="333333"/>
+          <w:sz w:val="24"/>
+          <w:szCs w:val="24"/>
+          <w:lang w:eastAsia="pt-BR"/>
+        </w:rPr>
+        <w:t>git</w:t>
+      </w:r>
+      <w:proofErr w:type="spellEnd"/>
+      <w:proofErr w:type="gramEnd"/>
+      <w:r>
+        <w:rPr>
+          <w:rFonts w:eastAsia="Times New Roman" w:cs="Consolas"/>
+          <w:color w:val="333333"/>
+          <w:sz w:val="24"/>
+          <w:szCs w:val="24"/>
+          <w:lang w:eastAsia="pt-BR"/>
+        </w:rPr>
+        <w:t xml:space="preserve"> </w:t>
+      </w:r>
+      <w:proofErr w:type="spellStart"/>
+      <w:r>
+        <w:rPr>
+          <w:rFonts w:eastAsia="Times New Roman" w:cs="Consolas"/>
+          <w:color w:val="333333"/>
+          <w:sz w:val="24"/>
+          <w:szCs w:val="24"/>
+          <w:lang w:eastAsia="pt-BR"/>
+        </w:rPr>
+        <w:t>add</w:t>
+      </w:r>
+      <w:proofErr w:type="spellEnd"/>
+      <w:r>
+        <w:rPr>
+          <w:rFonts w:eastAsia="Times New Roman" w:cs="Consolas"/>
+          <w:color w:val="333333"/>
+          <w:sz w:val="24"/>
+          <w:szCs w:val="24"/>
+          <w:lang w:eastAsia="pt-BR"/>
+        </w:rPr>
+        <w:t xml:space="preserve"> .</w:t>
+      </w:r>
+    </w:p>
+    <w:p>
+      <w:pPr>
+        <w:shd w:val="clear" w:color="auto" w:fill="FFFFFF"/>
+        <w:spacing w:before="225" w:after="225" w:line="383" w:lineRule="atLeast"/>
+        <w:rPr>
+          <w:rFonts w:eastAsia="Times New Roman" w:cs="Helvetica"/>
+          <w:color w:val="333333"/>
+          <w:sz w:val="24"/>
+          <w:szCs w:val="24"/>
+          <w:lang w:eastAsia="pt-BR"/>
+        </w:rPr>
+      </w:pPr>
+      <w:r>
+        <w:rPr>
+          <w:rFonts w:eastAsia="Times New Roman" w:cs="Helvetica"/>
+          <w:color w:val="333333"/>
+          <w:sz w:val="24"/>
+          <w:szCs w:val="24"/>
+          <w:lang w:eastAsia="pt-BR"/>
+        </w:rPr>
+        <w:t>Esse comando carrega todas as alterações feitas. No lugar do ponto você pode indicar um arquivo em especifico.</w:t>
+      </w:r>
+    </w:p>
+    <w:p>
+      <w:pPr>
+        <w:pBdr>
+          <w:top w:val="single" w:sz="6" w:space="5" w:color="DDDDDD"/>
+          <w:left w:val="single" w:sz="6" w:space="8" w:color="DDDDDD"/>
+          <w:bottom w:val="single" w:sz="6" w:space="5" w:color="DDDDDD"/>
+          <w:right w:val="single" w:sz="6" w:space="8" w:color="DDDDDD"/>
+        </w:pBdr>
+        <w:shd w:val="clear" w:color="auto" w:fill="F8F8F8"/>
+        <w:tabs>
+          <w:tab w:val="left" w:pos="916"/>
+          <w:tab w:val="left" w:pos="1832"/>
+          <w:tab w:val="left" w:pos="2748"/>
+          <w:tab w:val="left" w:pos="3664"/>
+          <w:tab w:val="left" w:pos="4580"/>
+          <w:tab w:val="left" w:pos="5496"/>
+          <w:tab w:val="left" w:pos="6412"/>
+          <w:tab w:val="left" w:pos="7328"/>
+          <w:tab w:val="left" w:pos="8244"/>
+          <w:tab w:val="left" w:pos="9160"/>
+          <w:tab w:val="left" w:pos="10076"/>
+          <w:tab w:val="left" w:pos="10992"/>
+          <w:tab w:val="left" w:pos="11908"/>
+          <w:tab w:val="left" w:pos="12824"/>
+          <w:tab w:val="left" w:pos="13740"/>
+          <w:tab w:val="left" w:pos="14656"/>
+        </w:tabs>
+        <w:spacing w:before="225" w:after="225" w:line="285" w:lineRule="atLeast"/>
+        <w:rPr>
+          <w:rFonts w:eastAsia="Times New Roman" w:cs="Consolas"/>
+          <w:color w:val="333333"/>
+          <w:sz w:val="24"/>
+          <w:szCs w:val="24"/>
+          <w:lang w:eastAsia="pt-BR"/>
+        </w:rPr>
+      </w:pPr>
+      <w:proofErr w:type="spellStart"/>
+      <w:proofErr w:type="gramStart"/>
+      <w:r>
+        <w:rPr>
+          <w:rFonts w:eastAsia="Times New Roman" w:cs="Consolas"/>
+          <w:color w:val="333333"/>
+          <w:sz w:val="24"/>
+          <w:szCs w:val="24"/>
+          <w:lang w:eastAsia="pt-BR"/>
+        </w:rPr>
+        <w:t>git</w:t>
+      </w:r>
+      <w:proofErr w:type="spellEnd"/>
+      <w:proofErr w:type="gramEnd"/>
+      <w:r>
+        <w:rPr>
+          <w:rFonts w:eastAsia="Times New Roman" w:cs="Consolas"/>
+          <w:color w:val="333333"/>
+          <w:sz w:val="24"/>
+          <w:szCs w:val="24"/>
+          <w:lang w:eastAsia="pt-BR"/>
+        </w:rPr>
+        <w:t xml:space="preserve"> </w:t>
+      </w:r>
+      <w:proofErr w:type="spellStart"/>
+      <w:r>
+        <w:rPr>
+          <w:rFonts w:eastAsia="Times New Roman" w:cs="Consolas"/>
+          <w:color w:val="333333"/>
+          <w:sz w:val="24"/>
+          <w:szCs w:val="24"/>
+          <w:lang w:eastAsia="pt-BR"/>
+        </w:rPr>
+        <w:t>commit</w:t>
+      </w:r>
+      <w:proofErr w:type="spellEnd"/>
+      <w:r>
+        <w:rPr>
+          <w:rFonts w:eastAsia="Times New Roman" w:cs="Consolas"/>
+          <w:color w:val="333333"/>
+          <w:sz w:val="24"/>
+          <w:szCs w:val="24"/>
+          <w:lang w:eastAsia="pt-BR"/>
+        </w:rPr>
+        <w:t xml:space="preserve"> -m </w:t>
+      </w:r>
+      <w:r>
+        <w:rPr>
+          <w:rFonts w:eastAsia="Times New Roman" w:cs="Consolas"/>
+          <w:color w:val="DD1144"/>
+          <w:sz w:val="24"/>
+          <w:szCs w:val="24"/>
+          <w:lang w:eastAsia="pt-BR"/>
+        </w:rPr>
+        <w:t>"[UPD] seu comentário, seja o mais claro possível sobre o que mudou."</w:t>
+      </w:r>
+    </w:p>
+    <w:p>
+      <w:pPr>
+        <w:shd w:val="clear" w:color="auto" w:fill="FFFFFF"/>
+        <w:spacing w:before="225" w:after="225" w:line="383" w:lineRule="atLeast"/>
+        <w:rPr>
+          <w:rFonts w:eastAsia="Times New Roman" w:cs="Helvetica"/>
+          <w:color w:val="333333"/>
+          <w:sz w:val="24"/>
+          <w:szCs w:val="24"/>
+          <w:lang w:eastAsia="pt-BR"/>
+        </w:rPr>
+      </w:pPr>
+      <w:r>
+        <w:rPr>
+          <w:rFonts w:eastAsia="Times New Roman" w:cs="Helvetica"/>
+          <w:color w:val="333333"/>
+          <w:sz w:val="24"/>
+          <w:szCs w:val="24"/>
+          <w:lang w:eastAsia="pt-BR"/>
+        </w:rPr>
+        <w:t>Esse comando "</w:t>
+      </w:r>
+      <w:proofErr w:type="spellStart"/>
+      <w:r>
+        <w:rPr>
+          <w:rFonts w:eastAsia="Times New Roman" w:cs="Helvetica"/>
+          <w:color w:val="333333"/>
+          <w:sz w:val="24"/>
+          <w:szCs w:val="24"/>
+          <w:lang w:eastAsia="pt-BR"/>
+        </w:rPr>
+        <w:t>commita</w:t>
+      </w:r>
+      <w:proofErr w:type="spellEnd"/>
+      <w:r>
+        <w:rPr>
+          <w:rFonts w:eastAsia="Times New Roman" w:cs="Helvetica"/>
+          <w:color w:val="333333"/>
+          <w:sz w:val="24"/>
+          <w:szCs w:val="24"/>
+          <w:lang w:eastAsia="pt-BR"/>
+        </w:rPr>
+        <w:t>" essas alterações e anexa o seu comentário.</w:t>
+      </w:r>
+    </w:p>
+    <w:p>
+      <w:pPr>
+        <w:shd w:val="clear" w:color="auto" w:fill="FFFFFF"/>
+        <w:spacing w:before="225" w:after="225" w:line="383" w:lineRule="atLeast"/>
+        <w:rPr>
+          <w:rFonts w:eastAsia="Times New Roman" w:cs="Helvetica"/>
+          <w:color w:val="D9D9D9" w:themeColor="background1" w:themeShade="D9"/>
+          <w:sz w:val="24"/>
+          <w:szCs w:val="24"/>
+          <w:lang w:eastAsia="pt-BR"/>
+        </w:rPr>
+      </w:pPr>
+      <w:proofErr w:type="gramStart"/>
+      <w:r>
+        <w:rPr>
+          <w:rFonts w:eastAsia="Times New Roman" w:cs="Helvetica"/>
+          <w:color w:val="D9D9D9" w:themeColor="background1" w:themeShade="D9"/>
+          <w:sz w:val="24"/>
+          <w:szCs w:val="24"/>
+          <w:lang w:eastAsia="pt-BR"/>
+        </w:rPr>
+        <w:t>SOCORRO !</w:t>
+      </w:r>
+      <w:proofErr w:type="gramEnd"/>
+      <w:r>
+        <w:rPr>
+          <w:rFonts w:eastAsia="Times New Roman" w:cs="Helvetica"/>
+          <w:color w:val="D9D9D9" w:themeColor="background1" w:themeShade="D9"/>
+          <w:sz w:val="24"/>
+          <w:szCs w:val="24"/>
+          <w:lang w:eastAsia="pt-BR"/>
+        </w:rPr>
+        <w:t xml:space="preserve"> Cometi um erro !!!</w:t>
+      </w:r>
+      <w:bookmarkStart w:id="1" w:name="_GoBack"/>
+      <w:bookmarkEnd w:id="1"/>
+    </w:p>
+    <w:p>
+      <w:pPr>
+        <w:pBdr>
+          <w:top w:val="single" w:sz="6" w:space="5" w:color="DDDDDD"/>
+          <w:left w:val="single" w:sz="6" w:space="8" w:color="DDDDDD"/>
+          <w:bottom w:val="single" w:sz="6" w:space="5" w:color="DDDDDD"/>
+          <w:right w:val="single" w:sz="6" w:space="8" w:color="DDDDDD"/>
+        </w:pBdr>
+        <w:shd w:val="clear" w:color="auto" w:fill="F8F8F8"/>
+        <w:tabs>
+          <w:tab w:val="left" w:pos="916"/>
+          <w:tab w:val="left" w:pos="1832"/>
+          <w:tab w:val="left" w:pos="2748"/>
+          <w:tab w:val="left" w:pos="3664"/>
+          <w:tab w:val="left" w:pos="4580"/>
+          <w:tab w:val="left" w:pos="5496"/>
+          <w:tab w:val="left" w:pos="6412"/>
+          <w:tab w:val="left" w:pos="7328"/>
+          <w:tab w:val="left" w:pos="8244"/>
+          <w:tab w:val="left" w:pos="9160"/>
+          <w:tab w:val="left" w:pos="10076"/>
+          <w:tab w:val="left" w:pos="10992"/>
+          <w:tab w:val="left" w:pos="11908"/>
+          <w:tab w:val="left" w:pos="12824"/>
+          <w:tab w:val="left" w:pos="13740"/>
+          <w:tab w:val="left" w:pos="14656"/>
+        </w:tabs>
+        <w:spacing w:before="225" w:after="225" w:line="285" w:lineRule="atLeast"/>
+        <w:rPr>
+          <w:rFonts w:eastAsia="Times New Roman" w:cs="Consolas"/>
+          <w:color w:val="D9D9D9" w:themeColor="background1" w:themeShade="D9"/>
+          <w:sz w:val="24"/>
+          <w:szCs w:val="24"/>
+          <w:lang w:eastAsia="pt-BR"/>
+        </w:rPr>
+      </w:pPr>
+      <w:proofErr w:type="spellStart"/>
+      <w:proofErr w:type="gramStart"/>
+      <w:r>
+        <w:rPr>
+          <w:rFonts w:eastAsia="Times New Roman" w:cs="Consolas"/>
+          <w:color w:val="D9D9D9" w:themeColor="background1" w:themeShade="D9"/>
+          <w:sz w:val="24"/>
+          <w:szCs w:val="24"/>
+          <w:lang w:eastAsia="pt-BR"/>
+        </w:rPr>
+        <w:t>git</w:t>
+      </w:r>
+      <w:proofErr w:type="spellEnd"/>
+      <w:proofErr w:type="gramEnd"/>
+      <w:r>
+        <w:rPr>
+          <w:rFonts w:eastAsia="Times New Roman" w:cs="Consolas"/>
+          <w:color w:val="D9D9D9" w:themeColor="background1" w:themeShade="D9"/>
+          <w:sz w:val="24"/>
+          <w:szCs w:val="24"/>
+          <w:lang w:eastAsia="pt-BR"/>
+        </w:rPr>
+        <w:t xml:space="preserve"> reset --hard HEAD~1</w:t>
+      </w:r>
+    </w:p>
+    <w:p>
+      <w:pPr>
+        <w:shd w:val="clear" w:color="auto" w:fill="FFFFFF"/>
+        <w:spacing w:before="225" w:after="225" w:line="383" w:lineRule="atLeast"/>
+        <w:rPr>
+          <w:rFonts w:eastAsia="Times New Roman" w:cs="Helvetica"/>
+          <w:color w:val="D9D9D9" w:themeColor="background1" w:themeShade="D9"/>
+          <w:sz w:val="24"/>
+          <w:szCs w:val="24"/>
+          <w:lang w:eastAsia="pt-BR"/>
+        </w:rPr>
+      </w:pPr>
+      <w:r>
+        <w:rPr>
+          <w:rFonts w:eastAsia="Times New Roman" w:cs="Helvetica"/>
+          <w:color w:val="D9D9D9" w:themeColor="background1" w:themeShade="D9"/>
+          <w:sz w:val="24"/>
+          <w:szCs w:val="24"/>
+          <w:lang w:eastAsia="pt-BR"/>
+        </w:rPr>
+        <w:t>Se você tiver cometido um erro e queira remover seu "</w:t>
+      </w:r>
+      <w:proofErr w:type="spellStart"/>
+      <w:r>
+        <w:rPr>
+          <w:rFonts w:eastAsia="Times New Roman" w:cs="Helvetica"/>
+          <w:color w:val="D9D9D9" w:themeColor="background1" w:themeShade="D9"/>
+          <w:sz w:val="24"/>
+          <w:szCs w:val="24"/>
+          <w:lang w:eastAsia="pt-BR"/>
+        </w:rPr>
+        <w:t>commit</w:t>
+      </w:r>
+      <w:proofErr w:type="spellEnd"/>
+      <w:r>
+        <w:rPr>
+          <w:rFonts w:eastAsia="Times New Roman" w:cs="Helvetica"/>
+          <w:color w:val="D9D9D9" w:themeColor="background1" w:themeShade="D9"/>
+          <w:sz w:val="24"/>
+          <w:szCs w:val="24"/>
+          <w:lang w:eastAsia="pt-BR"/>
+        </w:rPr>
+        <w:t xml:space="preserve">" e as alterações efetuadas mas ainda não enviadas para o </w:t>
+      </w:r>
+      <w:proofErr w:type="spellStart"/>
+      <w:r>
+        <w:rPr>
+          <w:rFonts w:eastAsia="Times New Roman" w:cs="Helvetica"/>
+          <w:color w:val="D9D9D9" w:themeColor="background1" w:themeShade="D9"/>
+          <w:sz w:val="24"/>
+          <w:szCs w:val="24"/>
+          <w:lang w:eastAsia="pt-BR"/>
+        </w:rPr>
+        <w:t>GitHub</w:t>
+      </w:r>
+      <w:proofErr w:type="spellEnd"/>
+      <w:r>
+        <w:rPr>
+          <w:rFonts w:eastAsia="Times New Roman" w:cs="Helvetica"/>
+          <w:color w:val="D9D9D9" w:themeColor="background1" w:themeShade="D9"/>
+          <w:sz w:val="24"/>
+          <w:szCs w:val="24"/>
+          <w:lang w:eastAsia="pt-BR"/>
+        </w:rPr>
+        <w:t>, pode usar o comando acima.</w:t>
+      </w:r>
+    </w:p>
+    <w:p>
+      <w:pPr>
+        <w:pBdr>
+          <w:top w:val="single" w:sz="6" w:space="5" w:color="DDDDDD"/>
+          <w:left w:val="single" w:sz="6" w:space="8" w:color="DDDDDD"/>
+          <w:bottom w:val="single" w:sz="6" w:space="5" w:color="DDDDDD"/>
+          <w:right w:val="single" w:sz="6" w:space="8" w:color="DDDDDD"/>
+        </w:pBdr>
+        <w:shd w:val="clear" w:color="auto" w:fill="F8F8F8"/>
+        <w:tabs>
+          <w:tab w:val="left" w:pos="916"/>
+          <w:tab w:val="left" w:pos="1832"/>
+          <w:tab w:val="left" w:pos="2748"/>
+          <w:tab w:val="left" w:pos="3664"/>
+          <w:tab w:val="left" w:pos="4580"/>
+          <w:tab w:val="left" w:pos="5496"/>
+          <w:tab w:val="left" w:pos="6412"/>
+          <w:tab w:val="left" w:pos="7328"/>
+          <w:tab w:val="left" w:pos="8244"/>
+          <w:tab w:val="left" w:pos="9160"/>
+          <w:tab w:val="left" w:pos="10076"/>
+          <w:tab w:val="left" w:pos="10992"/>
+          <w:tab w:val="left" w:pos="11908"/>
+          <w:tab w:val="left" w:pos="12824"/>
+          <w:tab w:val="left" w:pos="13740"/>
+          <w:tab w:val="left" w:pos="14656"/>
+        </w:tabs>
+        <w:spacing w:before="225" w:after="225" w:line="285" w:lineRule="atLeast"/>
+        <w:rPr>
+          <w:rFonts w:eastAsia="Times New Roman" w:cs="Consolas"/>
+          <w:color w:val="333333"/>
+          <w:sz w:val="24"/>
+          <w:szCs w:val="24"/>
+          <w:lang w:eastAsia="pt-BR"/>
+        </w:rPr>
+      </w:pPr>
+      <w:proofErr w:type="spellStart"/>
+      <w:proofErr w:type="gramStart"/>
+      <w:r>
+        <w:rPr>
+          <w:rFonts w:eastAsia="Times New Roman" w:cs="Consolas"/>
+          <w:color w:val="333333"/>
+          <w:sz w:val="24"/>
+          <w:szCs w:val="24"/>
+          <w:lang w:eastAsia="pt-BR"/>
+        </w:rPr>
+        <w:t>git</w:t>
+      </w:r>
+      <w:proofErr w:type="spellEnd"/>
+      <w:proofErr w:type="gramEnd"/>
+      <w:r>
+        <w:rPr>
+          <w:rFonts w:eastAsia="Times New Roman" w:cs="Consolas"/>
+          <w:color w:val="333333"/>
+          <w:sz w:val="24"/>
+          <w:szCs w:val="24"/>
+          <w:lang w:eastAsia="pt-BR"/>
+        </w:rPr>
+        <w:t xml:space="preserve"> </w:t>
+      </w:r>
+      <w:proofErr w:type="spellStart"/>
+      <w:r>
+        <w:rPr>
+          <w:rFonts w:eastAsia="Times New Roman" w:cs="Consolas"/>
+          <w:color w:val="333333"/>
+          <w:sz w:val="24"/>
+          <w:szCs w:val="24"/>
+          <w:lang w:eastAsia="pt-BR"/>
+        </w:rPr>
+        <w:t>push</w:t>
+      </w:r>
+      <w:proofErr w:type="spellEnd"/>
+      <w:r>
+        <w:rPr>
+          <w:rFonts w:eastAsia="Times New Roman" w:cs="Consolas"/>
+          <w:color w:val="333333"/>
+          <w:sz w:val="24"/>
+          <w:szCs w:val="24"/>
+          <w:lang w:eastAsia="pt-BR"/>
+        </w:rPr>
+        <w:t xml:space="preserve"> </w:t>
+      </w:r>
+      <w:proofErr w:type="spellStart"/>
+      <w:r>
+        <w:rPr>
+          <w:rFonts w:eastAsia="Times New Roman" w:cs="Consolas"/>
+          <w:color w:val="333333"/>
+          <w:sz w:val="24"/>
+          <w:szCs w:val="24"/>
+          <w:lang w:eastAsia="pt-BR"/>
+        </w:rPr>
+        <w:t>origin</w:t>
+      </w:r>
+      <w:proofErr w:type="spellEnd"/>
+      <w:r>
+        <w:rPr>
+          <w:rFonts w:eastAsia="Times New Roman" w:cs="Consolas"/>
+          <w:color w:val="333333"/>
+          <w:sz w:val="24"/>
+          <w:szCs w:val="24"/>
+          <w:lang w:eastAsia="pt-BR"/>
+        </w:rPr>
+        <w:t xml:space="preserve"> </w:t>
+      </w:r>
+      <w:proofErr w:type="spellStart"/>
+      <w:r>
+        <w:rPr>
+          <w:rFonts w:eastAsia="Times New Roman" w:cs="Consolas"/>
+          <w:color w:val="333333"/>
+          <w:sz w:val="24"/>
+          <w:szCs w:val="24"/>
+          <w:lang w:eastAsia="pt-BR"/>
+        </w:rPr>
+        <w:t>master</w:t>
+      </w:r>
+      <w:proofErr w:type="spellEnd"/>
+    </w:p>
+    <w:p>
+      <w:pPr>
+        <w:shd w:val="clear" w:color="auto" w:fill="FFFFFF"/>
+        <w:spacing w:before="225" w:after="225" w:line="383" w:lineRule="atLeast"/>
+        <w:rPr>
+          <w:rFonts w:eastAsia="Times New Roman" w:cs="Helvetica"/>
+          <w:color w:val="333333"/>
+          <w:sz w:val="24"/>
+          <w:szCs w:val="24"/>
+          <w:lang w:eastAsia="pt-BR"/>
+        </w:rPr>
+      </w:pPr>
+      <w:r>
+        <w:rPr>
+          <w:rFonts w:eastAsia="Times New Roman" w:cs="Helvetica"/>
+          <w:color w:val="333333"/>
+          <w:sz w:val="24"/>
+          <w:szCs w:val="24"/>
+          <w:lang w:eastAsia="pt-BR"/>
+        </w:rPr>
+        <w:t xml:space="preserve">Esse comando envia a alteração para o seu repositório no </w:t>
+      </w:r>
+      <w:proofErr w:type="spellStart"/>
+      <w:r>
+        <w:rPr>
+          <w:rFonts w:eastAsia="Times New Roman" w:cs="Helvetica"/>
+          <w:color w:val="333333"/>
+          <w:sz w:val="24"/>
+          <w:szCs w:val="24"/>
+          <w:lang w:eastAsia="pt-BR"/>
+        </w:rPr>
+        <w:t>GitHub</w:t>
+      </w:r>
+      <w:proofErr w:type="spellEnd"/>
+    </w:p>
+    <w:p>
+      <w:pPr>
         <w:rPr>
           <w:b/>
           <w:color w:val="0070C0"/>
-          <w:sz w:val="28"/>
-          <w:szCs w:val="28"/>
-        </w:rPr>
-        <w:t>Para exclui um repositório local (no seu computador)</w:t>
-      </w:r>
+          <w:sz w:val="24"/>
+          <w:szCs w:val="24"/>
+        </w:rPr>
+      </w:pPr>
     </w:p>
     <w:p>
       <w:pPr>
@@ -1661,6 +2510,46 @@
     <w:name w:val="Normal"/>
     <w:qFormat/>
   </w:style>
+  <w:style w:type="paragraph" w:styleId="Ttulo2">
+    <w:name w:val="heading 2"/>
+    <w:basedOn w:val="Normal"/>
+    <w:link w:val="Ttulo2Char"/>
+    <w:uiPriority w:val="9"/>
+    <w:qFormat/>
+    <w:rsid w:val="00C74BDA"/>
+    <w:pPr>
+      <w:spacing w:before="100" w:beforeAutospacing="1" w:after="100" w:afterAutospacing="1" w:line="240" w:lineRule="auto"/>
+      <w:outlineLvl w:val="1"/>
+    </w:pPr>
+    <w:rPr>
+      <w:rFonts w:ascii="Times New Roman" w:eastAsia="Times New Roman" w:hAnsi="Times New Roman" w:cs="Times New Roman"/>
+      <w:b/>
+      <w:bCs/>
+      <w:sz w:val="36"/>
+      <w:szCs w:val="36"/>
+      <w:lang w:eastAsia="pt-BR"/>
+    </w:rPr>
+  </w:style>
+  <w:style w:type="paragraph" w:styleId="Ttulo3">
+    <w:name w:val="heading 3"/>
+    <w:basedOn w:val="Normal"/>
+    <w:link w:val="Ttulo3Char"/>
+    <w:uiPriority w:val="9"/>
+    <w:qFormat/>
+    <w:rsid w:val="00C74BDA"/>
+    <w:pPr>
+      <w:spacing w:before="100" w:beforeAutospacing="1" w:after="100" w:afterAutospacing="1" w:line="240" w:lineRule="auto"/>
+      <w:outlineLvl w:val="2"/>
+    </w:pPr>
+    <w:rPr>
+      <w:rFonts w:ascii="Times New Roman" w:eastAsia="Times New Roman" w:hAnsi="Times New Roman" w:cs="Times New Roman"/>
+      <w:b/>
+      <w:bCs/>
+      <w:sz w:val="27"/>
+      <w:szCs w:val="27"/>
+      <w:lang w:eastAsia="pt-BR"/>
+    </w:rPr>
+  </w:style>
   <w:style w:type="character" w:default="1" w:styleId="Fontepargpadro">
     <w:name w:val="Default Paragraph Font"/>
     <w:uiPriority w:val="1"/>
@@ -1793,6 +2682,41 @@
     <w:name w:val="js-selectable-text"/>
     <w:basedOn w:val="Fontepargpadro"/>
     <w:rsid w:val="009012FE"/>
+  </w:style>
+  <w:style w:type="character" w:customStyle="1" w:styleId="Ttulo2Char">
+    <w:name w:val="Título 2 Char"/>
+    <w:basedOn w:val="Fontepargpadro"/>
+    <w:link w:val="Ttulo2"/>
+    <w:uiPriority w:val="9"/>
+    <w:rsid w:val="00C74BDA"/>
+    <w:rPr>
+      <w:rFonts w:ascii="Times New Roman" w:eastAsia="Times New Roman" w:hAnsi="Times New Roman" w:cs="Times New Roman"/>
+      <w:b/>
+      <w:bCs/>
+      <w:sz w:val="36"/>
+      <w:szCs w:val="36"/>
+      <w:lang w:eastAsia="pt-BR"/>
+    </w:rPr>
+  </w:style>
+  <w:style w:type="character" w:customStyle="1" w:styleId="Ttulo3Char">
+    <w:name w:val="Título 3 Char"/>
+    <w:basedOn w:val="Fontepargpadro"/>
+    <w:link w:val="Ttulo3"/>
+    <w:uiPriority w:val="9"/>
+    <w:rsid w:val="00C74BDA"/>
+    <w:rPr>
+      <w:rFonts w:ascii="Times New Roman" w:eastAsia="Times New Roman" w:hAnsi="Times New Roman" w:cs="Times New Roman"/>
+      <w:b/>
+      <w:bCs/>
+      <w:sz w:val="27"/>
+      <w:szCs w:val="27"/>
+      <w:lang w:eastAsia="pt-BR"/>
+    </w:rPr>
+  </w:style>
+  <w:style w:type="character" w:customStyle="1" w:styleId="s2">
+    <w:name w:val="s2"/>
+    <w:basedOn w:val="Fontepargpadro"/>
+    <w:rsid w:val="00C74BDA"/>
   </w:style>
 </w:styles>
 </file>

</xml_diff>